<commit_message>
criteria verbeterd qua beschrijving
</commit_message>
<xml_diff>
--- a/Criteria week 3/criteria voor deployment.docx
+++ b/Criteria week 3/criteria voor deployment.docx
@@ -2,18 +2,9 @@
 <file path=word/document.xml><?xml version="1.0" encoding="utf-8"?>
 <w:document xmlns:wpc="http://schemas.microsoft.com/office/word/2010/wordprocessingCanvas" xmlns:cx="http://schemas.microsoft.com/office/drawing/2014/chartex" xmlns:cx1="http://schemas.microsoft.com/office/drawing/2015/9/8/chartex" xmlns:cx2="http://schemas.microsoft.com/office/drawing/2015/10/21/chartex" xmlns:cx3="http://schemas.microsoft.com/office/drawing/2016/5/9/chartex" xmlns:cx4="http://schemas.microsoft.com/office/drawing/2016/5/10/chartex" xmlns:cx5="http://schemas.microsoft.com/office/drawing/2016/5/11/chartex" xmlns:cx6="http://schemas.microsoft.com/office/drawing/2016/5/12/chartex" xmlns:cx7="http://schemas.microsoft.com/office/drawing/2016/5/13/chartex" xmlns:cx8="http://schemas.microsoft.com/office/drawing/2016/5/14/chartex" xmlns:mc="http://schemas.openxmlformats.org/markup-compatibility/2006" xmlns:aink="http://schemas.microsoft.com/office/drawing/2016/ink" xmlns:am3d="http://schemas.microsoft.com/office/drawing/2017/model3d" xmlns:o="urn:schemas-microsoft-com:office:office" xmlns:oel="http://schemas.microsoft.com/office/2019/extlst" xmlns:r="http://schemas.openxmlformats.org/officeDocument/2006/relationships" xmlns:m="http://schemas.openxmlformats.org/officeDocument/2006/math" xmlns:v="urn:schemas-microsoft-com:vml" xmlns:wp14="http://schemas.microsoft.com/office/word/2010/wordprocessingDrawing" xmlns:wp="http://schemas.openxmlformats.org/drawingml/2006/wordprocessingDrawing" xmlns:w10="urn:schemas-microsoft-com:office:word" xmlns:w="http://schemas.openxmlformats.org/wordprocessingml/2006/main" xmlns:w14="http://schemas.microsoft.com/office/word/2010/wordml" xmlns:w15="http://schemas.microsoft.com/office/word/2012/wordml" xmlns:w16cex="http://schemas.microsoft.com/office/word/2018/wordml/cex" xmlns:w16cid="http://schemas.microsoft.com/office/word/2016/wordml/cid" xmlns:w16="http://schemas.microsoft.com/office/word/2018/wordml" xmlns:w16sdtdh="http://schemas.microsoft.com/office/word/2020/wordml/sdtdatahash" xmlns:w16se="http://schemas.microsoft.com/office/word/2015/wordml/symex" xmlns:wpg="http://schemas.microsoft.com/office/word/2010/wordprocessingGroup" xmlns:wpi="http://schemas.microsoft.com/office/word/2010/wordprocessingInk" xmlns:wne="http://schemas.microsoft.com/office/word/2006/wordml" xmlns:wps="http://schemas.microsoft.com/office/word/2010/wordprocessingShape" mc:Ignorable="w14 w15 w16se w16cid w16 w16cex w16sdtdh wp14">
   <w:body>
-    <w:p/>
     <w:p>
       <w:r>
-        <w:t xml:space="preserve">Ik heb een </w:t>
-      </w:r>
-      <w:proofErr w:type="spellStart"/>
-      <w:r>
-        <w:t>DockerFile</w:t>
-      </w:r>
-      <w:proofErr w:type="spellEnd"/>
-      <w:r>
-        <w:t xml:space="preserve"> aangemaakt waarmee ik een image kan creëren van mijn Springboot applicatie (tennis).</w:t>
+        <w:t>Ik heb een DockerFile aangemaakt waarmee ik een image kan creëren van mijn Springboot applicatie (tennis).</w:t>
       </w:r>
       <w:r>
         <w:t xml:space="preserve"> Ook </w:t>
@@ -28,15 +19,25 @@
         <w:t>ik</w:t>
       </w:r>
       <w:r>
-        <w:t xml:space="preserve"> containers creëren </w:t>
-      </w:r>
-      <w:proofErr w:type="spellStart"/>
-      <w:r>
-        <w:t>dmv</w:t>
-      </w:r>
-      <w:proofErr w:type="spellEnd"/>
-      <w:r>
-        <w:t xml:space="preserve"> commando in terminal</w:t>
+        <w:t xml:space="preserve"> containers creëren dmv </w:t>
+      </w:r>
+      <w:r>
+        <w:t xml:space="preserve">deze </w:t>
+      </w:r>
+      <w:r>
+        <w:t>commando</w:t>
+      </w:r>
+      <w:r>
+        <w:t>’s</w:t>
+      </w:r>
+      <w:r>
+        <w:t xml:space="preserve"> in </w:t>
+      </w:r>
+      <w:r>
+        <w:t xml:space="preserve">de </w:t>
+      </w:r>
+      <w:r>
+        <w:t>terminal</w:t>
       </w:r>
       <w:r>
         <w:t>.</w:t>
@@ -44,64 +45,195 @@
     </w:p>
     <w:p/>
     <w:p>
-      <w:proofErr w:type="spellStart"/>
-      <w:proofErr w:type="gramStart"/>
-      <w:r>
-        <w:t>docker</w:t>
-      </w:r>
-      <w:proofErr w:type="spellEnd"/>
-      <w:proofErr w:type="gramEnd"/>
+      <w:r>
+        <w:drawing>
+          <wp:inline distT="0" distB="0" distL="0" distR="0" wp14:anchorId="2A4B753B" wp14:editId="2BDD0FA8">
+            <wp:extent cx="5534797" cy="1086002"/>
+            <wp:effectExtent l="0" t="0" r="0" b="0"/>
+            <wp:docPr id="4" name="Afbeelding 4" descr="Afbeelding met tekst&#10;&#10;Automatisch gegenereerde beschrijving"/>
+            <wp:cNvGraphicFramePr>
+              <a:graphicFrameLocks xmlns:a="http://schemas.openxmlformats.org/drawingml/2006/main" noChangeAspect="1"/>
+            </wp:cNvGraphicFramePr>
+            <a:graphic xmlns:a="http://schemas.openxmlformats.org/drawingml/2006/main">
+              <a:graphicData uri="http://schemas.openxmlformats.org/drawingml/2006/picture">
+                <pic:pic xmlns:pic="http://schemas.openxmlformats.org/drawingml/2006/picture">
+                  <pic:nvPicPr>
+                    <pic:cNvPr id="4" name="Afbeelding 4" descr="Afbeelding met tekst&#10;&#10;Automatisch gegenereerde beschrijving"/>
+                    <pic:cNvPicPr/>
+                  </pic:nvPicPr>
+                  <pic:blipFill>
+                    <a:blip r:embed="rId5"/>
+                    <a:stretch>
+                      <a:fillRect/>
+                    </a:stretch>
+                  </pic:blipFill>
+                  <pic:spPr>
+                    <a:xfrm>
+                      <a:off x="0" y="0"/>
+                      <a:ext cx="5534797" cy="1086002"/>
+                    </a:xfrm>
+                    <a:prstGeom prst="rect">
+                      <a:avLst/>
+                    </a:prstGeom>
+                  </pic:spPr>
+                </pic:pic>
+              </a:graphicData>
+            </a:graphic>
+          </wp:inline>
+        </w:drawing>
+      </w:r>
+    </w:p>
+    <w:p/>
+    <w:p>
+      <w:r>
+        <w:t>docker build -t</w:t>
+      </w:r>
+      <w:r>
+        <w:t xml:space="preserve"> ‘name’ </w:t>
+      </w:r>
+      <w:r>
+        <w:t>(voor het aanmaken van de container)</w:t>
+      </w:r>
+    </w:p>
+    <w:p/>
+    <w:p>
+      <w:r>
+        <w:t>docker run -p 8080:8080</w:t>
+      </w:r>
+      <w:r>
+        <w:t xml:space="preserve"> ‘name’</w:t>
+      </w:r>
+      <w:r>
+        <w:t xml:space="preserve"> (voor het starten van de container op jouw pc)</w:t>
+      </w:r>
       <w:r>
         <w:t xml:space="preserve"> </w:t>
       </w:r>
-      <w:proofErr w:type="spellStart"/>
-      <w:r>
-        <w:t>build</w:t>
-      </w:r>
-      <w:proofErr w:type="spellEnd"/>
-      <w:r>
-        <w:t xml:space="preserve"> -t</w:t>
-      </w:r>
-      <w:r>
-        <w:t xml:space="preserve"> ‘name’ .</w:t>
-      </w:r>
     </w:p>
     <w:p/>
     <w:p>
-      <w:proofErr w:type="spellStart"/>
-      <w:proofErr w:type="gramStart"/>
-      <w:r>
-        <w:t>docker</w:t>
-      </w:r>
-      <w:proofErr w:type="spellEnd"/>
-      <w:proofErr w:type="gramEnd"/>
-      <w:r>
-        <w:t xml:space="preserve"> run -p 8080:8080</w:t>
-      </w:r>
-      <w:r>
-        <w:t xml:space="preserve"> ‘name’ </w:t>
+      <w:r>
+        <w:t>Draaiende c</w:t>
+      </w:r>
+      <w:r>
+        <w:t>ontainer</w:t>
       </w:r>
     </w:p>
-    <w:p/>
     <w:p>
       <w:r>
-        <w:t xml:space="preserve">Ik heb mijn springboot applicatie </w:t>
-      </w:r>
-      <w:proofErr w:type="spellStart"/>
-      <w:r>
-        <w:t>gedeployed</w:t>
-      </w:r>
-      <w:proofErr w:type="spellEnd"/>
-      <w:r>
-        <w:t xml:space="preserve"> op </w:t>
-      </w:r>
-      <w:proofErr w:type="spellStart"/>
-      <w:r>
-        <w:t>Heroku</w:t>
-      </w:r>
-      <w:proofErr w:type="spellEnd"/>
-      <w:r>
-        <w:t xml:space="preserve"> en </w:t>
+        <w:drawing>
+          <wp:inline distT="0" distB="0" distL="0" distR="0" wp14:anchorId="72601536" wp14:editId="211285BE">
+            <wp:extent cx="5760720" cy="419100"/>
+            <wp:effectExtent l="0" t="0" r="0" b="0"/>
+            <wp:docPr id="2" name="Afbeelding 2"/>
+            <wp:cNvGraphicFramePr>
+              <a:graphicFrameLocks xmlns:a="http://schemas.openxmlformats.org/drawingml/2006/main" noChangeAspect="1"/>
+            </wp:cNvGraphicFramePr>
+            <a:graphic xmlns:a="http://schemas.openxmlformats.org/drawingml/2006/main">
+              <a:graphicData uri="http://schemas.openxmlformats.org/drawingml/2006/picture">
+                <pic:pic xmlns:pic="http://schemas.openxmlformats.org/drawingml/2006/picture">
+                  <pic:nvPicPr>
+                    <pic:cNvPr id="1" name=""/>
+                    <pic:cNvPicPr/>
+                  </pic:nvPicPr>
+                  <pic:blipFill>
+                    <a:blip r:embed="rId6"/>
+                    <a:stretch>
+                      <a:fillRect/>
+                    </a:stretch>
+                  </pic:blipFill>
+                  <pic:spPr>
+                    <a:xfrm>
+                      <a:off x="0" y="0"/>
+                      <a:ext cx="5760720" cy="419100"/>
+                    </a:xfrm>
+                    <a:prstGeom prst="rect">
+                      <a:avLst/>
+                    </a:prstGeom>
+                  </pic:spPr>
+                </pic:pic>
+              </a:graphicData>
+            </a:graphic>
+          </wp:inline>
+        </w:drawing>
+      </w:r>
+    </w:p>
+    <w:p/>
+    <w:p>
+      <w:r>
+        <w:t>Gecreëerde i</w:t>
+      </w:r>
+      <w:r>
+        <w:t>mage</w:t>
+      </w:r>
+    </w:p>
+    <w:p>
+      <w:r>
+        <w:drawing>
+          <wp:inline distT="0" distB="0" distL="0" distR="0" wp14:anchorId="3592D950" wp14:editId="43DB7870">
+            <wp:extent cx="5760720" cy="509905"/>
+            <wp:effectExtent l="0" t="0" r="0" b="4445"/>
+            <wp:docPr id="1" name="Afbeelding 1"/>
+            <wp:cNvGraphicFramePr>
+              <a:graphicFrameLocks xmlns:a="http://schemas.openxmlformats.org/drawingml/2006/main" noChangeAspect="1"/>
+            </wp:cNvGraphicFramePr>
+            <a:graphic xmlns:a="http://schemas.openxmlformats.org/drawingml/2006/main">
+              <a:graphicData uri="http://schemas.openxmlformats.org/drawingml/2006/picture">
+                <pic:pic xmlns:pic="http://schemas.openxmlformats.org/drawingml/2006/picture">
+                  <pic:nvPicPr>
+                    <pic:cNvPr id="1" name=""/>
+                    <pic:cNvPicPr/>
+                  </pic:nvPicPr>
+                  <pic:blipFill>
+                    <a:blip r:embed="rId7"/>
+                    <a:stretch>
+                      <a:fillRect/>
+                    </a:stretch>
+                  </pic:blipFill>
+                  <pic:spPr>
+                    <a:xfrm>
+                      <a:off x="0" y="0"/>
+                      <a:ext cx="5760720" cy="509905"/>
+                    </a:xfrm>
+                    <a:prstGeom prst="rect">
+                      <a:avLst/>
+                    </a:prstGeom>
+                  </pic:spPr>
+                </pic:pic>
+              </a:graphicData>
+            </a:graphic>
+          </wp:inline>
+        </w:drawing>
+      </w:r>
+    </w:p>
+    <w:p/>
+    <w:p/>
+    <w:p/>
+    <w:p/>
+    <w:p/>
+    <w:p/>
+    <w:p/>
+    <w:p/>
+    <w:p/>
+    <w:p/>
+    <w:p/>
+    <w:p/>
+    <w:p/>
+    <w:p/>
+    <w:p/>
+    <w:p/>
+    <w:p/>
+    <w:p/>
+    <w:p/>
+    <w:p/>
+    <w:p/>
+    <w:p/>
+    <w:p/>
+    <w:p/>
+    <w:p>
+      <w:r>
+        <w:lastRenderedPageBreak/>
+        <w:t xml:space="preserve">Ik heb mijn springboot applicatie gedeployed op Heroku en </w:t>
       </w:r>
       <w:r>
         <w:t xml:space="preserve">via </w:t>
@@ -119,7 +251,106 @@
         <w:t xml:space="preserve">ub Actions een standaard pipeline opgezet, die later eventueel </w:t>
       </w:r>
       <w:r>
-        <w:t>uitgebreid kan worden voor bijvoorbeeld het controleren of een percentage van tests gehaald worden.</w:t>
+        <w:t xml:space="preserve">uitgebreid kan worden voor bijvoorbeeld het controleren of een percentage van </w:t>
+      </w:r>
+      <w:r>
+        <w:t xml:space="preserve">de </w:t>
+      </w:r>
+      <w:r>
+        <w:t>tests gehaald worden.</w:t>
+      </w:r>
+      <w:r>
+        <w:t xml:space="preserve"> Ook heb ik in Heroku aangevinkt dat er gewacht moet worden op </w:t>
+      </w:r>
+      <w:r>
+        <w:t>een slagende</w:t>
+      </w:r>
+      <w:r>
+        <w:t xml:space="preserve"> pipeline voordat het gedeployed kan worden</w:t>
+      </w:r>
+      <w:r>
+        <w:t>, a</w:t>
+      </w:r>
+      <w:r>
+        <w:t>utomatic deploys is ook enabled.</w:t>
+      </w:r>
+      <w:r>
+        <w:t xml:space="preserve"> </w:t>
+      </w:r>
+      <w:r>
+        <w:t>(Continuous Deployment).</w:t>
+      </w:r>
+      <w:r>
+        <w:t xml:space="preserve"> </w:t>
+      </w:r>
+    </w:p>
+    <w:p/>
+    <w:p>
+      <w:r>
+        <w:t>Linkje van applicatie</w:t>
+      </w:r>
+    </w:p>
+    <w:p>
+      <w:hyperlink r:id="rId8" w:history="1">
+        <w:r>
+          <w:rPr>
+            <w:rStyle w:val="Hyperlink"/>
+          </w:rPr>
+          <w:t>https://tennis-abdullah-sanli.herokuapp.com/</w:t>
+        </w:r>
+      </w:hyperlink>
+    </w:p>
+    <w:p/>
+    <w:p>
+      <w:r>
+        <w:t>Voor het ophalen van spelers (zie controller)</w:t>
+      </w:r>
+    </w:p>
+    <w:p>
+      <w:hyperlink r:id="rId9" w:history="1">
+        <w:r>
+          <w:rPr>
+            <w:rStyle w:val="Hyperlink"/>
+          </w:rPr>
+          <w:t>https://tennis-abdullah-sanli.herokuapp.com/players</w:t>
+        </w:r>
+      </w:hyperlink>
+      <w:r>
+        <w:drawing>
+          <wp:inline distT="0" distB="0" distL="0" distR="0" wp14:anchorId="3D35B929" wp14:editId="101161B3">
+            <wp:extent cx="5110542" cy="5231092"/>
+            <wp:effectExtent l="0" t="0" r="0" b="8255"/>
+            <wp:docPr id="3" name="Afbeelding 3" descr="Afbeelding met tekst&#10;&#10;Automatisch gegenereerde beschrijving"/>
+            <wp:cNvGraphicFramePr>
+              <a:graphicFrameLocks xmlns:a="http://schemas.openxmlformats.org/drawingml/2006/main" noChangeAspect="1"/>
+            </wp:cNvGraphicFramePr>
+            <a:graphic xmlns:a="http://schemas.openxmlformats.org/drawingml/2006/main">
+              <a:graphicData uri="http://schemas.openxmlformats.org/drawingml/2006/picture">
+                <pic:pic xmlns:pic="http://schemas.openxmlformats.org/drawingml/2006/picture">
+                  <pic:nvPicPr>
+                    <pic:cNvPr id="3" name="Afbeelding 3" descr="Afbeelding met tekst&#10;&#10;Automatisch gegenereerde beschrijving"/>
+                    <pic:cNvPicPr/>
+                  </pic:nvPicPr>
+                  <pic:blipFill>
+                    <a:blip r:embed="rId10"/>
+                    <a:stretch>
+                      <a:fillRect/>
+                    </a:stretch>
+                  </pic:blipFill>
+                  <pic:spPr>
+                    <a:xfrm>
+                      <a:off x="0" y="0"/>
+                      <a:ext cx="5192549" cy="5315034"/>
+                    </a:xfrm>
+                    <a:prstGeom prst="rect">
+                      <a:avLst/>
+                    </a:prstGeom>
+                  </pic:spPr>
+                </pic:pic>
+              </a:graphicData>
+            </a:graphic>
+          </wp:inline>
+        </w:drawing>
       </w:r>
     </w:p>
     <w:sectPr>
@@ -685,6 +916,29 @@
       <w:contextualSpacing/>
     </w:pPr>
   </w:style>
+  <w:style w:type="character" w:styleId="Hyperlink">
+    <w:name w:val="Hyperlink"/>
+    <w:basedOn w:val="Standaardalinea-lettertype"/>
+    <w:uiPriority w:val="99"/>
+    <w:unhideWhenUsed/>
+    <w:rsid w:val="001226BB"/>
+    <w:rPr>
+      <w:color w:val="0563C1" w:themeColor="hyperlink"/>
+      <w:u w:val="single"/>
+    </w:rPr>
+  </w:style>
+  <w:style w:type="character" w:styleId="Onopgelostemelding">
+    <w:name w:val="Unresolved Mention"/>
+    <w:basedOn w:val="Standaardalinea-lettertype"/>
+    <w:uiPriority w:val="99"/>
+    <w:semiHidden/>
+    <w:unhideWhenUsed/>
+    <w:rsid w:val="001226BB"/>
+    <w:rPr>
+      <w:color w:val="605E5C"/>
+      <w:shd w:val="clear" w:color="auto" w:fill="E1DFDD"/>
+    </w:rPr>
+  </w:style>
 </w:styles>
 </file>
 

</xml_diff>